<commit_message>
fixed login on back, implementerd login with jwt on client, added error boundary
</commit_message>
<xml_diff>
--- a/КР_шаблон_ч1_ТЗ_2023.docx
+++ b/КР_шаблон_ч1_ТЗ_2023.docx
@@ -1086,7 +1086,7 @@
                 <w:noProof/>
                 <w:webHidden/>
               </w:rPr>
-              <w:t>6</w:t>
+              <w:t>9</w:t>
             </w:r>
             <w:r>
               <w:rPr>
@@ -1174,7 +1174,7 @@
                 <w:noProof/>
                 <w:webHidden/>
               </w:rPr>
-              <w:t>6</w:t>
+              <w:t>11</w:t>
             </w:r>
             <w:r>
               <w:rPr>
@@ -1262,7 +1262,7 @@
                 <w:noProof/>
                 <w:webHidden/>
               </w:rPr>
-              <w:t>6</w:t>
+              <w:t>11</w:t>
             </w:r>
             <w:r>
               <w:rPr>
@@ -1340,7 +1340,7 @@
               <w:rPr>
                 <w:webHidden/>
               </w:rPr>
-              <w:t>6</w:t>
+              <w:t>12</w:t>
             </w:r>
             <w:r>
               <w:rPr>
@@ -1417,7 +1417,7 @@
               <w:rPr>
                 <w:webHidden/>
               </w:rPr>
-              <w:t>7</w:t>
+              <w:t>12</w:t>
             </w:r>
             <w:r>
               <w:rPr>
@@ -1504,7 +1504,7 @@
                 <w:noProof/>
                 <w:webHidden/>
               </w:rPr>
-              <w:t>7</w:t>
+              <w:t>12</w:t>
             </w:r>
             <w:r>
               <w:rPr>
@@ -1592,7 +1592,7 @@
                 <w:noProof/>
                 <w:webHidden/>
               </w:rPr>
-              <w:t>7</w:t>
+              <w:t>12</w:t>
             </w:r>
             <w:r>
               <w:rPr>
@@ -1670,7 +1670,7 @@
               <w:rPr>
                 <w:webHidden/>
               </w:rPr>
-              <w:t>7</w:t>
+              <w:t>13</w:t>
             </w:r>
             <w:r>
               <w:rPr>
@@ -1747,7 +1747,7 @@
               <w:rPr>
                 <w:webHidden/>
               </w:rPr>
-              <w:t>7</w:t>
+              <w:t>13</w:t>
             </w:r>
             <w:r>
               <w:rPr>
@@ -1834,7 +1834,7 @@
                 <w:noProof/>
                 <w:webHidden/>
               </w:rPr>
-              <w:t>7</w:t>
+              <w:t>13</w:t>
             </w:r>
             <w:r>
               <w:rPr>
@@ -1922,7 +1922,7 @@
                 <w:noProof/>
                 <w:webHidden/>
               </w:rPr>
-              <w:t>8</w:t>
+              <w:t>13</w:t>
             </w:r>
             <w:r>
               <w:rPr>
@@ -2010,7 +2010,7 @@
                 <w:noProof/>
                 <w:webHidden/>
               </w:rPr>
-              <w:t>8</w:t>
+              <w:t>13</w:t>
             </w:r>
             <w:r>
               <w:rPr>
@@ -2098,7 +2098,7 @@
                 <w:noProof/>
                 <w:webHidden/>
               </w:rPr>
-              <w:t>8</w:t>
+              <w:t>14</w:t>
             </w:r>
             <w:r>
               <w:rPr>
@@ -2186,7 +2186,7 @@
                 <w:noProof/>
                 <w:webHidden/>
               </w:rPr>
-              <w:t>8</w:t>
+              <w:t>14</w:t>
             </w:r>
             <w:r>
               <w:rPr>
@@ -2264,7 +2264,7 @@
               <w:rPr>
                 <w:webHidden/>
               </w:rPr>
-              <w:t>8</w:t>
+              <w:t>14</w:t>
             </w:r>
             <w:r>
               <w:rPr>
@@ -2341,7 +2341,7 @@
               <w:rPr>
                 <w:webHidden/>
               </w:rPr>
-              <w:t>8</w:t>
+              <w:t>14</w:t>
             </w:r>
             <w:r>
               <w:rPr>
@@ -2418,7 +2418,7 @@
               <w:rPr>
                 <w:webHidden/>
               </w:rPr>
-              <w:t>8</w:t>
+              <w:t>14</w:t>
             </w:r>
             <w:r>
               <w:rPr>
@@ -2493,7 +2493,7 @@
               <w:rPr>
                 <w:webHidden/>
               </w:rPr>
-              <w:t>9</w:t>
+              <w:t>15</w:t>
             </w:r>
             <w:r>
               <w:rPr>
@@ -2570,7 +2570,7 @@
               <w:rPr>
                 <w:webHidden/>
               </w:rPr>
-              <w:t>9</w:t>
+              <w:t>15</w:t>
             </w:r>
             <w:r>
               <w:rPr>
@@ -2647,7 +2647,7 @@
               <w:rPr>
                 <w:webHidden/>
               </w:rPr>
-              <w:t>9</w:t>
+              <w:t>15</w:t>
             </w:r>
             <w:r>
               <w:rPr>
@@ -2722,7 +2722,7 @@
               <w:rPr>
                 <w:webHidden/>
               </w:rPr>
-              <w:t>10</w:t>
+              <w:t>16</w:t>
             </w:r>
             <w:r>
               <w:rPr>
@@ -2797,7 +2797,7 @@
               <w:rPr>
                 <w:webHidden/>
               </w:rPr>
-              <w:t>11</w:t>
+              <w:t>17</w:t>
             </w:r>
             <w:r>
               <w:rPr>
@@ -3862,6 +3862,9 @@
         <w:jc w:val="center"/>
       </w:pPr>
       <w:r>
+        <w:rPr>
+          <w:noProof/>
+        </w:rPr>
         <w:lastRenderedPageBreak/>
         <w:drawing>
           <wp:inline distT="0" distB="0" distL="0" distR="0" wp14:anchorId="19A20CAD" wp14:editId="78CCFF51">
@@ -3965,7 +3968,7 @@
           <w:iCs/>
           <w:szCs w:val="28"/>
         </w:rPr>
-        <w:t xml:space="preserve"> (якщо він передбачений):</w:t>
+        <w:t>:</w:t>
       </w:r>
       <w:bookmarkEnd w:id="12"/>
     </w:p>
@@ -9322,11 +9325,11 @@
   <w:abstractNum w:abstractNumId="9" w15:restartNumberingAfterBreak="0">
     <w:nsid w:val="4C41259C"/>
     <w:multiLevelType w:val="hybridMultilevel"/>
-    <w:tmpl w:val="A498F5B2"/>
-    <w:lvl w:ilvl="0" w:tplc="809AF776">
+    <w:tmpl w:val="19E607E2"/>
+    <w:lvl w:ilvl="0" w:tplc="DA8480C0">
       <w:start w:val="1"/>
       <w:numFmt w:val="decimal"/>
-      <w:lvlText w:val="Рисунок 4.%1."/>
+      <w:lvlText w:val="Рисунок 4.%1"/>
       <w:lvlJc w:val="left"/>
       <w:pPr>
         <w:ind w:left="720" w:hanging="360"/>

</xml_diff>

<commit_message>
divided profile entity into two separate
</commit_message>
<xml_diff>
--- a/КР_шаблон_ч1_ТЗ_2023.docx
+++ b/КР_шаблон_ч1_ТЗ_2023.docx
@@ -4,6 +4,20 @@
   <w:body>
     <w:p>
       <w:pPr>
+        <w:jc w:val="center"/>
+      </w:pPr>
+      <w:r>
+        <w:t>Національний технічний університет України</w:t>
+      </w:r>
+      <w:r>
+        <w:t xml:space="preserve"> </w:t>
+      </w:r>
+      <w:r>
+        <w:t>"Київський політехнічний інститут імені Ігоря Сікорського"</w:t>
+      </w:r>
+    </w:p>
+    <w:p>
+      <w:pPr>
         <w:ind w:firstLine="0"/>
         <w:jc w:val="center"/>
       </w:pPr>
@@ -62,7 +76,7 @@
         <w:t xml:space="preserve">___________  </w:t>
       </w:r>
       <w:r>
-        <w:t>Людмила ЗУБИК</w:t>
+        <w:t>Зубик Л. В.</w:t>
       </w:r>
     </w:p>
     <w:p>
@@ -316,13 +330,7 @@
         <w:t xml:space="preserve">____________ </w:t>
       </w:r>
       <w:r>
-        <w:t>Людмила</w:t>
-      </w:r>
-      <w:r>
-        <w:t xml:space="preserve"> </w:t>
-      </w:r>
-      <w:r>
-        <w:t>ЗУБИК</w:t>
+        <w:t>Зубик Л. В.</w:t>
       </w:r>
     </w:p>
     <w:p>
@@ -402,7 +410,7 @@
               <w:t xml:space="preserve">___________ </w:t>
             </w:r>
             <w:r>
-              <w:t>Максим ГОЛОВЧЕНКО</w:t>
+              <w:t>Головченко М. М.</w:t>
             </w:r>
           </w:p>
         </w:tc>
@@ -420,21 +428,9 @@
             </w:r>
             <w:r>
               <w:rPr>
-                <w:color w:val="FF0000"/>
-              </w:rPr>
-              <w:t>Дмитро</w:t>
-            </w:r>
-            <w:r>
-              <w:rPr>
-                <w:color w:val="FF0000"/>
-              </w:rPr>
-              <w:t xml:space="preserve"> </w:t>
-            </w:r>
-            <w:r>
-              <w:rPr>
-                <w:color w:val="FF0000"/>
-              </w:rPr>
-              <w:t>МОЧАЛОВ</w:t>
+                <w:color w:val="000000" w:themeColor="text1"/>
+              </w:rPr>
+              <w:t>Мочалов Д. Ю.</w:t>
             </w:r>
           </w:p>
         </w:tc>
@@ -449,19 +445,6 @@
     <w:p>
       <w:pPr>
         <w:ind w:firstLine="0"/>
-        <w:jc w:val="center"/>
-      </w:pPr>
-    </w:p>
-    <w:p>
-      <w:pPr>
-        <w:ind w:firstLine="0"/>
-        <w:jc w:val="center"/>
-      </w:pPr>
-    </w:p>
-    <w:p>
-      <w:pPr>
-        <w:ind w:firstLine="0"/>
-        <w:jc w:val="center"/>
       </w:pPr>
     </w:p>
     <w:p>
@@ -2873,15 +2856,7 @@
       <w:bookmarkStart w:id="2" w:name="_Toc102660909"/>
       <w:bookmarkStart w:id="3" w:name="_Toc115102949"/>
       <w:r>
-        <w:t xml:space="preserve">Наведене технічне завдання поширюється на розробку програмного забезпечення "Веб застосунок для пошуку роботи" (кодова назва: </w:t>
-      </w:r>
-      <w:proofErr w:type="spellStart"/>
-      <w:r>
-        <w:t>JobSearchApp</w:t>
-      </w:r>
-      <w:proofErr w:type="spellEnd"/>
-      <w:r>
-        <w:t>), яке призначене для забезпечення користувачів можливістю пошуку робочих вакансій та подання резюме на робочі позиції.</w:t>
+        <w:t>Наведене технічне завдання поширюється на розробку програмного забезпечення "Веб застосунок для пошуку роботи" (кодова назва: JobSearchApp), яке призначене для забезпечення користувачів можливістю пошуку робочих вакансій та подання резюме на робочі позиції.</w:t>
       </w:r>
     </w:p>
     <w:p>
@@ -2911,14 +2886,12 @@
       <w:r>
         <w:t xml:space="preserve">Підставою для розробки </w:t>
       </w:r>
-      <w:proofErr w:type="spellStart"/>
       <w:r>
         <w:rPr>
           <w:lang w:val="en-US"/>
         </w:rPr>
         <w:t>JobSearchApp</w:t>
       </w:r>
-      <w:proofErr w:type="spellEnd"/>
       <w:r>
         <w:t xml:space="preserve"> є завдання на </w:t>
       </w:r>
@@ -3176,21 +3149,7 @@
         <w:rPr>
           <w:lang w:eastAsia="uk-UA"/>
         </w:rPr>
-        <w:t xml:space="preserve">– список вакансій з фільтрацією та </w:t>
-      </w:r>
-      <w:proofErr w:type="spellStart"/>
-      <w:r>
-        <w:rPr>
-          <w:lang w:eastAsia="uk-UA"/>
-        </w:rPr>
-        <w:t>моживістю</w:t>
-      </w:r>
-      <w:proofErr w:type="spellEnd"/>
-      <w:r>
-        <w:rPr>
-          <w:lang w:eastAsia="uk-UA"/>
-        </w:rPr>
-        <w:t xml:space="preserve"> подання резюме</w:t>
+        <w:t>– список вакансій з фільтрацією та моживістю подання резюме</w:t>
       </w:r>
     </w:p>
     <w:p>
@@ -3367,11 +3326,29 @@
         <w:rPr>
           <w:lang w:eastAsia="uk-UA"/>
         </w:rPr>
+        <w:t xml:space="preserve"> за допомогою </w:t>
+      </w:r>
+      <w:r>
+        <w:rPr>
+          <w:lang w:val="en-US" w:eastAsia="uk-UA"/>
+        </w:rPr>
+        <w:t>JWT</w:t>
+      </w:r>
+      <w:r>
+        <w:rPr>
+          <w:lang w:eastAsia="uk-UA"/>
+        </w:rPr>
+        <w:t>.</w:t>
+      </w:r>
+      <w:r>
+        <w:rPr>
+          <w:lang w:eastAsia="uk-UA"/>
+        </w:rPr>
         <w:t>(рис 4.3)</w:t>
       </w:r>
       <w:r>
         <w:rPr>
-          <w:lang w:val="en-US" w:eastAsia="uk-UA"/>
+          <w:lang w:eastAsia="uk-UA"/>
         </w:rPr>
         <w:t>.</w:t>
       </w:r>
@@ -3587,16 +3564,8 @@
         <w:rPr>
           <w:lang w:eastAsia="uk-UA"/>
         </w:rPr>
-        <w:t xml:space="preserve">Можливість продивлятись список вакансій на які користувач подав відгук з можливістю листування з </w:t>
-      </w:r>
-      <w:proofErr w:type="spellStart"/>
-      <w:r>
-        <w:rPr>
-          <w:lang w:eastAsia="uk-UA"/>
-        </w:rPr>
-        <w:t>рекрутером</w:t>
-      </w:r>
-      <w:proofErr w:type="spellEnd"/>
+        <w:t>Можливість продивлятись список вакансій на які користувач подав відгук з можливістю листування з рекрутером</w:t>
+      </w:r>
       <w:r>
         <w:rPr>
           <w:lang w:eastAsia="uk-UA"/>
@@ -3720,7 +3689,6 @@
         <w:lastRenderedPageBreak/>
         <w:t xml:space="preserve">Для </w:t>
       </w:r>
-      <w:proofErr w:type="spellStart"/>
       <w:r>
         <w:rPr>
           <w:i w:val="0"/>
@@ -3729,7 +3697,6 @@
         </w:rPr>
         <w:t>рекрутера</w:t>
       </w:r>
-      <w:proofErr w:type="spellEnd"/>
       <w:r>
         <w:rPr>
           <w:i w:val="0"/>
@@ -3819,13 +3786,8 @@
         <w:jc w:val="center"/>
       </w:pPr>
       <w:r>
-        <w:t xml:space="preserve">– список кандидатів для </w:t>
-      </w:r>
-      <w:proofErr w:type="spellStart"/>
-      <w:r>
-        <w:t>рекрутера</w:t>
-      </w:r>
-      <w:proofErr w:type="spellEnd"/>
+        <w:t>– список кандидатів для рекрутера</w:t>
+      </w:r>
     </w:p>
     <w:p>
       <w:pPr>
@@ -3904,21 +3866,8 @@
         <w:t xml:space="preserve">– </w:t>
       </w:r>
       <w:r>
-        <w:t xml:space="preserve">список </w:t>
-      </w:r>
-      <w:proofErr w:type="spellStart"/>
-      <w:r>
-        <w:t>аплікантів</w:t>
-      </w:r>
-      <w:proofErr w:type="spellEnd"/>
-      <w:r>
-        <w:t xml:space="preserve"> з статусом повідомлень для </w:t>
-      </w:r>
-      <w:proofErr w:type="spellStart"/>
-      <w:r>
-        <w:t>рекрутера</w:t>
-      </w:r>
-      <w:proofErr w:type="spellEnd"/>
+        <w:t>список аплікантів з статусом повідомлень для рекрутера</w:t>
+      </w:r>
     </w:p>
     <w:p>
       <w:pPr>
@@ -4205,15 +4154,7 @@
         </w:rPr>
       </w:pPr>
       <w:r>
-        <w:t xml:space="preserve">Умови експлуатації згідно </w:t>
-      </w:r>
-      <w:proofErr w:type="spellStart"/>
-      <w:r>
-        <w:t>СанПін</w:t>
-      </w:r>
-      <w:proofErr w:type="spellEnd"/>
-      <w:r>
-        <w:t xml:space="preserve"> 2.2.2.542 – 96.</w:t>
+        <w:t>Умови експлуатації згідно СанПін 2.2.2.542 – 96.</w:t>
       </w:r>
     </w:p>
     <w:p>
@@ -4398,14 +4339,12 @@
         </w:rPr>
         <w:t xml:space="preserve"> </w:t>
       </w:r>
-      <w:proofErr w:type="spellStart"/>
       <w:r>
         <w:rPr>
           <w:iCs/>
         </w:rPr>
         <w:t>Гб</w:t>
       </w:r>
-      <w:proofErr w:type="spellEnd"/>
       <w:r>
         <w:rPr>
           <w:szCs w:val="28"/>
@@ -4429,21 +4368,7 @@
         <w:rPr>
           <w:iCs/>
         </w:rPr>
-        <w:t xml:space="preserve">підключення до мережі Інтернет зі швидкістю від 20 </w:t>
-      </w:r>
-      <w:proofErr w:type="spellStart"/>
-      <w:r>
-        <w:rPr>
-          <w:iCs/>
-        </w:rPr>
-        <w:t>мегабіт</w:t>
-      </w:r>
-      <w:proofErr w:type="spellEnd"/>
-      <w:r>
-        <w:rPr>
-          <w:iCs/>
-        </w:rPr>
-        <w:t>;</w:t>
+        <w:t>підключення до мережі Інтернет зі швидкістю від 20 мегабіт;</w:t>
       </w:r>
     </w:p>
     <w:p>
@@ -4493,17 +4418,8 @@
           <w:iCs/>
           <w:lang w:val="en-US"/>
         </w:rPr>
-        <w:t xml:space="preserve"> Intel Core </w:t>
-      </w:r>
-      <w:proofErr w:type="spellStart"/>
-      <w:r>
-        <w:rPr>
-          <w:iCs/>
-          <w:lang w:val="en-US"/>
-        </w:rPr>
-        <w:t>i</w:t>
-      </w:r>
-      <w:proofErr w:type="spellEnd"/>
+        <w:t xml:space="preserve"> Intel Core i</w:t>
+      </w:r>
       <w:r>
         <w:rPr>
           <w:iCs/>
@@ -4555,14 +4471,12 @@
         </w:rPr>
         <w:t xml:space="preserve"> </w:t>
       </w:r>
-      <w:proofErr w:type="spellStart"/>
       <w:r>
         <w:rPr>
           <w:iCs/>
         </w:rPr>
         <w:t>Гб</w:t>
       </w:r>
-      <w:proofErr w:type="spellEnd"/>
       <w:r>
         <w:rPr>
           <w:szCs w:val="28"/>
@@ -4586,21 +4500,7 @@
         <w:rPr>
           <w:iCs/>
         </w:rPr>
-        <w:t xml:space="preserve">підключення до мережі Інтернет зі швидкістю від 100 </w:t>
-      </w:r>
-      <w:proofErr w:type="spellStart"/>
-      <w:r>
-        <w:rPr>
-          <w:iCs/>
-        </w:rPr>
-        <w:t>мегабіт</w:t>
-      </w:r>
-      <w:proofErr w:type="spellEnd"/>
-      <w:r>
-        <w:rPr>
-          <w:iCs/>
-        </w:rPr>
-        <w:t>;</w:t>
+        <w:t>підключення до мережі Інтернет зі швидкістю від 100 мегабіт;</w:t>
       </w:r>
     </w:p>
     <w:p>
@@ -4628,31 +4528,22 @@
     </w:p>
     <w:p>
       <w:r>
-        <w:t>Програмне забезпечення повинно працювати під управлінням операційних систем сімейства WIN32 (</w:t>
-      </w:r>
-      <w:proofErr w:type="spellStart"/>
-      <w:r>
-        <w:t>Windows'XP</w:t>
-      </w:r>
-      <w:proofErr w:type="spellEnd"/>
-      <w:r>
-        <w:t xml:space="preserve">, Windows NT і </w:t>
-      </w:r>
-      <w:proofErr w:type="spellStart"/>
-      <w:r>
-        <w:t>т.д</w:t>
-      </w:r>
-      <w:proofErr w:type="spellEnd"/>
-      <w:r>
-        <w:t xml:space="preserve">.) або </w:t>
-      </w:r>
-      <w:proofErr w:type="spellStart"/>
-      <w:r>
-        <w:t>Unix</w:t>
-      </w:r>
-      <w:proofErr w:type="spellEnd"/>
-      <w:r>
-        <w:t>.</w:t>
+        <w:t xml:space="preserve">Програмне забезпечення повинно працювати під управлінням операційних систем сімейства </w:t>
+      </w:r>
+      <w:r>
+        <w:rPr>
+          <w:lang w:val="en-US"/>
+        </w:rPr>
+        <w:t>Windows</w:t>
+      </w:r>
+      <w:r>
+        <w:rPr>
+          <w:lang w:val="ru-RU"/>
+        </w:rPr>
+        <w:t xml:space="preserve"> </w:t>
+      </w:r>
+      <w:r>
+        <w:t>або Unix.</w:t>
       </w:r>
     </w:p>
     <w:p>
@@ -4850,15 +4741,7 @@
         <w:t xml:space="preserve"> </w:t>
       </w:r>
       <w:r>
-        <w:t xml:space="preserve"> для розробки на </w:t>
-      </w:r>
-      <w:proofErr w:type="spellStart"/>
-      <w:r>
-        <w:t>React</w:t>
-      </w:r>
-      <w:proofErr w:type="spellEnd"/>
-      <w:r>
-        <w:t xml:space="preserve"> для клієнтської частини.</w:t>
+        <w:t xml:space="preserve"> для розробки на React для клієнтської частини.</w:t>
       </w:r>
       <w:r>
         <w:t xml:space="preserve"> </w:t>
@@ -5429,13 +5312,28 @@
               <w:jc w:val="center"/>
               <w:rPr>
                 <w:color w:val="FF0000"/>
+                <w:lang w:val="en-US"/>
               </w:rPr>
             </w:pPr>
             <w:r>
               <w:rPr>
                 <w:color w:val="FF0000"/>
-              </w:rPr>
-              <w:t>21.02</w:t>
+                <w:lang w:val="en-US"/>
+              </w:rPr>
+              <w:t>10</w:t>
+            </w:r>
+            <w:r>
+              <w:rPr>
+                <w:color w:val="FF0000"/>
+              </w:rPr>
+              <w:t>.</w:t>
+            </w:r>
+            <w:r>
+              <w:rPr>
+                <w:color w:val="FF0000"/>
+                <w:lang w:val="en-US"/>
+              </w:rPr>
+              <w:t>10</w:t>
             </w:r>
           </w:p>
         </w:tc>
@@ -5501,13 +5399,28 @@
               <w:jc w:val="center"/>
               <w:rPr>
                 <w:color w:val="FF0000"/>
+                <w:lang w:val="en-US"/>
               </w:rPr>
             </w:pPr>
             <w:r>
               <w:rPr>
                 <w:color w:val="FF0000"/>
-              </w:rPr>
-              <w:t>03.03</w:t>
+                <w:lang w:val="en-US"/>
+              </w:rPr>
+              <w:t>20</w:t>
+            </w:r>
+            <w:r>
+              <w:rPr>
+                <w:color w:val="FF0000"/>
+              </w:rPr>
+              <w:t>.</w:t>
+            </w:r>
+            <w:r>
+              <w:rPr>
+                <w:color w:val="FF0000"/>
+                <w:lang w:val="en-US"/>
+              </w:rPr>
+              <w:t>10</w:t>
             </w:r>
           </w:p>
         </w:tc>
@@ -5579,13 +5492,28 @@
               <w:jc w:val="center"/>
               <w:rPr>
                 <w:color w:val="FF0000"/>
+                <w:lang w:val="en-US"/>
               </w:rPr>
             </w:pPr>
             <w:r>
               <w:rPr>
                 <w:color w:val="FF0000"/>
-              </w:rPr>
-              <w:t>19.03</w:t>
+                <w:lang w:val="en-US"/>
+              </w:rPr>
+              <w:t>20</w:t>
+            </w:r>
+            <w:r>
+              <w:rPr>
+                <w:color w:val="FF0000"/>
+              </w:rPr>
+              <w:t>.</w:t>
+            </w:r>
+            <w:r>
+              <w:rPr>
+                <w:color w:val="FF0000"/>
+                <w:lang w:val="en-US"/>
+              </w:rPr>
+              <w:t>11</w:t>
             </w:r>
           </w:p>
         </w:tc>
@@ -5657,13 +5585,28 @@
               <w:jc w:val="center"/>
               <w:rPr>
                 <w:color w:val="FF0000"/>
+                <w:lang w:val="en-US"/>
               </w:rPr>
             </w:pPr>
             <w:r>
               <w:rPr>
                 <w:color w:val="FF0000"/>
-              </w:rPr>
-              <w:t>30.03</w:t>
+                <w:lang w:val="en-US"/>
+              </w:rPr>
+              <w:t>24</w:t>
+            </w:r>
+            <w:r>
+              <w:rPr>
+                <w:color w:val="FF0000"/>
+              </w:rPr>
+              <w:t>.</w:t>
+            </w:r>
+            <w:r>
+              <w:rPr>
+                <w:color w:val="FF0000"/>
+                <w:lang w:val="en-US"/>
+              </w:rPr>
+              <w:t>11</w:t>
             </w:r>
           </w:p>
         </w:tc>
@@ -5735,13 +5678,28 @@
               <w:jc w:val="center"/>
               <w:rPr>
                 <w:color w:val="FF0000"/>
+                <w:lang w:val="en-US"/>
               </w:rPr>
             </w:pPr>
             <w:r>
               <w:rPr>
                 <w:color w:val="FF0000"/>
-              </w:rPr>
-              <w:t>05.04</w:t>
+                <w:lang w:val="en-US"/>
+              </w:rPr>
+              <w:t>28</w:t>
+            </w:r>
+            <w:r>
+              <w:rPr>
+                <w:color w:val="FF0000"/>
+              </w:rPr>
+              <w:t>.</w:t>
+            </w:r>
+            <w:r>
+              <w:rPr>
+                <w:color w:val="FF0000"/>
+                <w:lang w:val="en-US"/>
+              </w:rPr>
+              <w:t>11</w:t>
             </w:r>
           </w:p>
         </w:tc>
@@ -5813,13 +5771,28 @@
               <w:jc w:val="center"/>
               <w:rPr>
                 <w:color w:val="FF0000"/>
+                <w:lang w:val="en-US"/>
               </w:rPr>
             </w:pPr>
             <w:r>
               <w:rPr>
                 <w:color w:val="FF0000"/>
-              </w:rPr>
-              <w:t>10.04</w:t>
+                <w:lang w:val="en-US"/>
+              </w:rPr>
+              <w:t>30</w:t>
+            </w:r>
+            <w:r>
+              <w:rPr>
+                <w:color w:val="FF0000"/>
+              </w:rPr>
+              <w:t>.</w:t>
+            </w:r>
+            <w:r>
+              <w:rPr>
+                <w:color w:val="FF0000"/>
+                <w:lang w:val="en-US"/>
+              </w:rPr>
+              <w:t>11</w:t>
             </w:r>
           </w:p>
         </w:tc>
@@ -5897,13 +5870,28 @@
               <w:jc w:val="center"/>
               <w:rPr>
                 <w:color w:val="FF0000"/>
+                <w:lang w:val="en-US"/>
               </w:rPr>
             </w:pPr>
             <w:r>
               <w:rPr>
                 <w:color w:val="FF0000"/>
-              </w:rPr>
-              <w:t>14.04</w:t>
+                <w:lang w:val="en-US"/>
+              </w:rPr>
+              <w:t>6</w:t>
+            </w:r>
+            <w:r>
+              <w:rPr>
+                <w:color w:val="FF0000"/>
+              </w:rPr>
+              <w:t>.</w:t>
+            </w:r>
+            <w:r>
+              <w:rPr>
+                <w:color w:val="FF0000"/>
+                <w:lang w:val="en-US"/>
+              </w:rPr>
+              <w:t>12</w:t>
             </w:r>
           </w:p>
         </w:tc>
@@ -5981,13 +5969,28 @@
               <w:jc w:val="center"/>
               <w:rPr>
                 <w:color w:val="FF0000"/>
+                <w:lang w:val="en-US"/>
               </w:rPr>
             </w:pPr>
             <w:r>
               <w:rPr>
                 <w:color w:val="FF0000"/>
-              </w:rPr>
-              <w:t>20.04</w:t>
+                <w:lang w:val="en-US"/>
+              </w:rPr>
+              <w:t>12</w:t>
+            </w:r>
+            <w:r>
+              <w:rPr>
+                <w:color w:val="FF0000"/>
+              </w:rPr>
+              <w:t>.</w:t>
+            </w:r>
+            <w:r>
+              <w:rPr>
+                <w:color w:val="FF0000"/>
+                <w:lang w:val="en-US"/>
+              </w:rPr>
+              <w:t>12</w:t>
             </w:r>
           </w:p>
         </w:tc>
@@ -6065,13 +6068,28 @@
               <w:jc w:val="center"/>
               <w:rPr>
                 <w:color w:val="FF0000"/>
+                <w:lang w:val="en-US"/>
               </w:rPr>
             </w:pPr>
             <w:r>
               <w:rPr>
                 <w:color w:val="FF0000"/>
-              </w:rPr>
-              <w:t>29.04</w:t>
+                <w:lang w:val="en-US"/>
+              </w:rPr>
+              <w:t>18</w:t>
+            </w:r>
+            <w:r>
+              <w:rPr>
+                <w:color w:val="FF0000"/>
+              </w:rPr>
+              <w:t>.</w:t>
+            </w:r>
+            <w:r>
+              <w:rPr>
+                <w:color w:val="FF0000"/>
+                <w:lang w:val="en-US"/>
+              </w:rPr>
+              <w:t>12</w:t>
             </w:r>
           </w:p>
         </w:tc>

</xml_diff>

<commit_message>
fixed rabbit mq not publishing, improved serilog, minor changes
</commit_message>
<xml_diff>
--- a/КР_шаблон_ч1_ТЗ_2023.docx
+++ b/КР_шаблон_ч1_ТЗ_2023.docx
@@ -76,7 +76,7 @@
         <w:t xml:space="preserve">___________  </w:t>
       </w:r>
       <w:r>
-        <w:t>Зубик Л. В.</w:t>
+        <w:t>Головченко М. М.</w:t>
       </w:r>
     </w:p>
     <w:p>
@@ -330,7 +330,7 @@
         <w:t xml:space="preserve">____________ </w:t>
       </w:r>
       <w:r>
-        <w:t>Зубик Л. В.</w:t>
+        <w:t>Головченко М. М.</w:t>
       </w:r>
     </w:p>
     <w:p>
@@ -2856,7 +2856,15 @@
       <w:bookmarkStart w:id="2" w:name="_Toc102660909"/>
       <w:bookmarkStart w:id="3" w:name="_Toc115102949"/>
       <w:r>
-        <w:t>Наведене технічне завдання поширюється на розробку програмного забезпечення "Веб застосунок для пошуку роботи" (кодова назва: JobSearchApp), яке призначене для забезпечення користувачів можливістю пошуку робочих вакансій та подання резюме на робочі позиції.</w:t>
+        <w:t xml:space="preserve">Наведене технічне завдання поширюється на розробку програмного забезпечення "Веб застосунок для пошуку роботи" (кодова назва: </w:t>
+      </w:r>
+      <w:proofErr w:type="spellStart"/>
+      <w:r>
+        <w:t>JobSearchApp</w:t>
+      </w:r>
+      <w:proofErr w:type="spellEnd"/>
+      <w:r>
+        <w:t>), яке призначене для забезпечення користувачів можливістю пошуку робочих вакансій та подання резюме на робочі позиції.</w:t>
       </w:r>
     </w:p>
     <w:p>
@@ -2886,12 +2894,14 @@
       <w:r>
         <w:t xml:space="preserve">Підставою для розробки </w:t>
       </w:r>
+      <w:proofErr w:type="spellStart"/>
       <w:r>
         <w:rPr>
           <w:lang w:val="en-US"/>
         </w:rPr>
         <w:t>JobSearchApp</w:t>
       </w:r>
+      <w:proofErr w:type="spellEnd"/>
       <w:r>
         <w:t xml:space="preserve"> є завдання на </w:t>
       </w:r>
@@ -3149,7 +3159,21 @@
         <w:rPr>
           <w:lang w:eastAsia="uk-UA"/>
         </w:rPr>
-        <w:t>– список вакансій з фільтрацією та моживістю подання резюме</w:t>
+        <w:t xml:space="preserve">– список вакансій з фільтрацією та </w:t>
+      </w:r>
+      <w:proofErr w:type="spellStart"/>
+      <w:r>
+        <w:rPr>
+          <w:lang w:eastAsia="uk-UA"/>
+        </w:rPr>
+        <w:t>моживістю</w:t>
+      </w:r>
+      <w:proofErr w:type="spellEnd"/>
+      <w:r>
+        <w:rPr>
+          <w:lang w:eastAsia="uk-UA"/>
+        </w:rPr>
+        <w:t xml:space="preserve"> подання резюме</w:t>
       </w:r>
     </w:p>
     <w:p>
@@ -3564,8 +3588,16 @@
         <w:rPr>
           <w:lang w:eastAsia="uk-UA"/>
         </w:rPr>
-        <w:t>Можливість продивлятись список вакансій на які користувач подав відгук з можливістю листування з рекрутером</w:t>
-      </w:r>
+        <w:t xml:space="preserve">Можливість продивлятись список вакансій на які користувач подав відгук з можливістю листування з </w:t>
+      </w:r>
+      <w:proofErr w:type="spellStart"/>
+      <w:r>
+        <w:rPr>
+          <w:lang w:eastAsia="uk-UA"/>
+        </w:rPr>
+        <w:t>рекрутером</w:t>
+      </w:r>
+      <w:proofErr w:type="spellEnd"/>
       <w:r>
         <w:rPr>
           <w:lang w:eastAsia="uk-UA"/>
@@ -3689,6 +3721,7 @@
         <w:lastRenderedPageBreak/>
         <w:t xml:space="preserve">Для </w:t>
       </w:r>
+      <w:proofErr w:type="spellStart"/>
       <w:r>
         <w:rPr>
           <w:i w:val="0"/>
@@ -3697,6 +3730,7 @@
         </w:rPr>
         <w:t>рекрутера</w:t>
       </w:r>
+      <w:proofErr w:type="spellEnd"/>
       <w:r>
         <w:rPr>
           <w:i w:val="0"/>
@@ -3786,8 +3820,13 @@
         <w:jc w:val="center"/>
       </w:pPr>
       <w:r>
-        <w:t>– список кандидатів для рекрутера</w:t>
-      </w:r>
+        <w:t xml:space="preserve">– список кандидатів для </w:t>
+      </w:r>
+      <w:proofErr w:type="spellStart"/>
+      <w:r>
+        <w:t>рекрутера</w:t>
+      </w:r>
+      <w:proofErr w:type="spellEnd"/>
     </w:p>
     <w:p>
       <w:pPr>
@@ -3866,8 +3905,21 @@
         <w:t xml:space="preserve">– </w:t>
       </w:r>
       <w:r>
-        <w:t>список аплікантів з статусом повідомлень для рекрутера</w:t>
-      </w:r>
+        <w:t xml:space="preserve">список </w:t>
+      </w:r>
+      <w:proofErr w:type="spellStart"/>
+      <w:r>
+        <w:t>аплікантів</w:t>
+      </w:r>
+      <w:proofErr w:type="spellEnd"/>
+      <w:r>
+        <w:t xml:space="preserve"> з статусом повідомлень для </w:t>
+      </w:r>
+      <w:proofErr w:type="spellStart"/>
+      <w:r>
+        <w:t>рекрутера</w:t>
+      </w:r>
+      <w:proofErr w:type="spellEnd"/>
     </w:p>
     <w:p>
       <w:pPr>
@@ -4154,7 +4206,15 @@
         </w:rPr>
       </w:pPr>
       <w:r>
-        <w:t>Умови експлуатації згідно СанПін 2.2.2.542 – 96.</w:t>
+        <w:t xml:space="preserve">Умови експлуатації згідно </w:t>
+      </w:r>
+      <w:proofErr w:type="spellStart"/>
+      <w:r>
+        <w:t>СанПін</w:t>
+      </w:r>
+      <w:proofErr w:type="spellEnd"/>
+      <w:r>
+        <w:t xml:space="preserve"> 2.2.2.542 – 96.</w:t>
       </w:r>
     </w:p>
     <w:p>
@@ -4339,12 +4399,14 @@
         </w:rPr>
         <w:t xml:space="preserve"> </w:t>
       </w:r>
+      <w:proofErr w:type="spellStart"/>
       <w:r>
         <w:rPr>
           <w:iCs/>
         </w:rPr>
         <w:t>Гб</w:t>
       </w:r>
+      <w:proofErr w:type="spellEnd"/>
       <w:r>
         <w:rPr>
           <w:szCs w:val="28"/>
@@ -4368,7 +4430,21 @@
         <w:rPr>
           <w:iCs/>
         </w:rPr>
-        <w:t>підключення до мережі Інтернет зі швидкістю від 20 мегабіт;</w:t>
+        <w:t xml:space="preserve">підключення до мережі Інтернет зі швидкістю від 20 </w:t>
+      </w:r>
+      <w:proofErr w:type="spellStart"/>
+      <w:r>
+        <w:rPr>
+          <w:iCs/>
+        </w:rPr>
+        <w:t>мегабіт</w:t>
+      </w:r>
+      <w:proofErr w:type="spellEnd"/>
+      <w:r>
+        <w:rPr>
+          <w:iCs/>
+        </w:rPr>
+        <w:t>;</w:t>
       </w:r>
     </w:p>
     <w:p>
@@ -4418,8 +4494,17 @@
           <w:iCs/>
           <w:lang w:val="en-US"/>
         </w:rPr>
-        <w:t xml:space="preserve"> Intel Core i</w:t>
-      </w:r>
+        <w:t xml:space="preserve"> Intel Core </w:t>
+      </w:r>
+      <w:proofErr w:type="spellStart"/>
+      <w:r>
+        <w:rPr>
+          <w:iCs/>
+          <w:lang w:val="en-US"/>
+        </w:rPr>
+        <w:t>i</w:t>
+      </w:r>
+      <w:proofErr w:type="spellEnd"/>
       <w:r>
         <w:rPr>
           <w:iCs/>
@@ -4471,12 +4556,14 @@
         </w:rPr>
         <w:t xml:space="preserve"> </w:t>
       </w:r>
+      <w:proofErr w:type="spellStart"/>
       <w:r>
         <w:rPr>
           <w:iCs/>
         </w:rPr>
         <w:t>Гб</w:t>
       </w:r>
+      <w:proofErr w:type="spellEnd"/>
       <w:r>
         <w:rPr>
           <w:szCs w:val="28"/>
@@ -4500,7 +4587,21 @@
         <w:rPr>
           <w:iCs/>
         </w:rPr>
-        <w:t>підключення до мережі Інтернет зі швидкістю від 100 мегабіт;</w:t>
+        <w:t xml:space="preserve">підключення до мережі Інтернет зі швидкістю від 100 </w:t>
+      </w:r>
+      <w:proofErr w:type="spellStart"/>
+      <w:r>
+        <w:rPr>
+          <w:iCs/>
+        </w:rPr>
+        <w:t>мегабіт</w:t>
+      </w:r>
+      <w:proofErr w:type="spellEnd"/>
+      <w:r>
+        <w:rPr>
+          <w:iCs/>
+        </w:rPr>
+        <w:t>;</w:t>
       </w:r>
     </w:p>
     <w:p>
@@ -4543,7 +4644,15 @@
         <w:t xml:space="preserve"> </w:t>
       </w:r>
       <w:r>
-        <w:t>або Unix.</w:t>
+        <w:t xml:space="preserve">або </w:t>
+      </w:r>
+      <w:proofErr w:type="spellStart"/>
+      <w:r>
+        <w:t>Unix</w:t>
+      </w:r>
+      <w:proofErr w:type="spellEnd"/>
+      <w:r>
+        <w:t>.</w:t>
       </w:r>
     </w:p>
     <w:p>
@@ -4741,7 +4850,15 @@
         <w:t xml:space="preserve"> </w:t>
       </w:r>
       <w:r>
-        <w:t xml:space="preserve"> для розробки на React для клієнтської частини.</w:t>
+        <w:t xml:space="preserve"> для розробки на </w:t>
+      </w:r>
+      <w:proofErr w:type="spellStart"/>
+      <w:r>
+        <w:t>React</w:t>
+      </w:r>
+      <w:proofErr w:type="spellEnd"/>
+      <w:r>
+        <w:t xml:space="preserve"> для клієнтської частини.</w:t>
       </w:r>
       <w:r>
         <w:t xml:space="preserve"> </w:t>

</xml_diff>